<commit_message>
built custom operators for airflow job
</commit_message>
<xml_diff>
--- a/5 - Airflow Pipeline/Building Pipelines w Airflow - Project Instructions.docx
+++ b/5 - Airflow Pipeline/Building Pipelines w Airflow - Project Instructions.docx
@@ -72,7 +72,6 @@
         </w:rPr>
         <w:t xml:space="preserve">, has decided that it is time to introduce more automation and monitoring to their data warehouse ETL pipelines and </w:t>
       </w:r>
-      <w:proofErr w:type="gramStart"/>
       <w:r>
         <w:rPr>
           <w:rFonts w:ascii="Open Sans" w:eastAsia="Times New Roman" w:hAnsi="Open Sans" w:cs="Open Sans"/>
@@ -80,9 +79,8 @@
           <w:sz w:val="24"/>
           <w:szCs w:val="24"/>
         </w:rPr>
-        <w:t>come to the conclusion</w:t>
-      </w:r>
-      <w:proofErr w:type="gramEnd"/>
+        <w:t>concluded</w:t>
+      </w:r>
       <w:r>
         <w:rPr>
           <w:rFonts w:ascii="Open Sans" w:eastAsia="Times New Roman" w:hAnsi="Open Sans" w:cs="Open Sans"/>
@@ -125,6 +123,7 @@
           <w:color w:val="4F4F4F"/>
           <w:sz w:val="24"/>
           <w:szCs w:val="24"/>
+          <w:vertAlign w:val="subscript"/>
         </w:rPr>
       </w:pPr>
       <w:r>
@@ -154,8 +153,28 @@
           <w:sz w:val="24"/>
           <w:szCs w:val="24"/>
         </w:rPr>
-        <w:t xml:space="preserve"> data warehouse in Amazon Redshift. The source datasets consist of JSON logs that tell about user activity in the application and JSON metadata about the songs the users listen to.</w:t>
-      </w:r>
+        <w:t xml:space="preserve"> data warehouse in Amazon Redshift. The source datasets consist of JSON logs that tell about user activity in the application and JSON metadata about the songs the users listen </w:t>
+      </w:r>
+      <w:proofErr w:type="gramStart"/>
+      <w:r>
+        <w:rPr>
+          <w:rFonts w:ascii="Open Sans" w:eastAsia="Times New Roman" w:hAnsi="Open Sans" w:cs="Open Sans"/>
+          <w:color w:val="4F4F4F"/>
+          <w:sz w:val="24"/>
+          <w:szCs w:val="24"/>
+        </w:rPr>
+        <w:t>to.</w:t>
+      </w:r>
+      <w:r>
+        <w:rPr>
+          <w:rFonts w:ascii="Open Sans" w:eastAsia="Times New Roman" w:hAnsi="Open Sans" w:cs="Open Sans"/>
+          <w:color w:val="4F4F4F"/>
+          <w:sz w:val="24"/>
+          <w:szCs w:val="24"/>
+        </w:rPr>
+        <w:softHyphen/>
+      </w:r>
+      <w:proofErr w:type="gramEnd"/>
     </w:p>
     <w:p>
       <w:r>
@@ -1330,17 +1349,15 @@
         </w:rPr>
         <w:t xml:space="preserve">Once </w:t>
       </w:r>
-      <w:proofErr w:type="gramStart"/>
-      <w:r>
-        <w:rPr>
-          <w:rFonts w:ascii="inherit" w:hAnsi="inherit" w:cs="Open Sans"/>
-          <w:color w:val="4F4F4F"/>
-          <w:sz w:val="23"/>
-          <w:szCs w:val="23"/>
-        </w:rPr>
-        <w:t>you've</w:t>
-      </w:r>
-      <w:proofErr w:type="gramEnd"/>
+      <w:r>
+        <w:rPr>
+          <w:rFonts w:ascii="inherit" w:hAnsi="inherit" w:cs="Open Sans"/>
+          <w:color w:val="4F4F4F"/>
+          <w:sz w:val="23"/>
+          <w:szCs w:val="23"/>
+        </w:rPr>
+        <w:t>you have</w:t>
+      </w:r>
       <w:r>
         <w:rPr>
           <w:rFonts w:ascii="inherit" w:hAnsi="inherit" w:cs="Open Sans"/>
@@ -1660,6 +1677,7 @@
           <w:color w:val="4F4F4F"/>
           <w:sz w:val="23"/>
           <w:szCs w:val="23"/>
+          <w:highlight w:val="yellow"/>
         </w:rPr>
       </w:pPr>
       <w:r>
@@ -1720,7 +1738,17 @@
           <w:sz w:val="23"/>
           <w:szCs w:val="23"/>
         </w:rPr>
-        <w:t xml:space="preserve"> the screenshot below. IMPORTANT: Make sure to </w:t>
+        <w:t xml:space="preserve"> the screenshot below. </w:t>
+      </w:r>
+      <w:r>
+        <w:rPr>
+          <w:rFonts w:ascii="inherit" w:hAnsi="inherit" w:cs="Open Sans"/>
+          <w:color w:val="4F4F4F"/>
+          <w:sz w:val="23"/>
+          <w:szCs w:val="23"/>
+          <w:highlight w:val="yellow"/>
+        </w:rPr>
+        <w:t>IMPORTANT: Make sure to </w:t>
       </w:r>
       <w:r>
         <w:rPr>
@@ -1729,6 +1757,7 @@
           <w:color w:val="4F4F4F"/>
           <w:sz w:val="23"/>
           <w:szCs w:val="23"/>
+          <w:highlight w:val="yellow"/>
           <w:bdr w:val="none" w:sz="0" w:space="0" w:color="auto" w:frame="1"/>
         </w:rPr>
         <w:t>NOT</w:t>
@@ -1739,6 +1768,7 @@
           <w:color w:val="4F4F4F"/>
           <w:sz w:val="23"/>
           <w:szCs w:val="23"/>
+          <w:highlight w:val="yellow"/>
         </w:rPr>
         <w:t> include the port at the end of the Redshift endpoint string.</w:t>
       </w:r>
@@ -2618,7 +2648,33 @@
             <w:szCs w:val="23"/>
             <w:bdr w:val="none" w:sz="0" w:space="0" w:color="auto" w:frame="1"/>
           </w:rPr>
-          <w:t>project template package</w:t>
+          <w:t>project</w:t>
+        </w:r>
+        <w:r>
+          <w:rPr>
+            <w:rStyle w:val="Hyperlink"/>
+            <w:rFonts w:ascii="inherit" w:hAnsi="inherit" w:cs="Open Sans"/>
+            <w:b/>
+            <w:bCs/>
+            <w:color w:val="02B3E4"/>
+            <w:sz w:val="23"/>
+            <w:szCs w:val="23"/>
+            <w:bdr w:val="none" w:sz="0" w:space="0" w:color="auto" w:frame="1"/>
+          </w:rPr>
+          <w:t xml:space="preserve"> </w:t>
+        </w:r>
+        <w:r>
+          <w:rPr>
+            <w:rStyle w:val="Hyperlink"/>
+            <w:rFonts w:ascii="inherit" w:hAnsi="inherit" w:cs="Open Sans"/>
+            <w:b/>
+            <w:bCs/>
+            <w:color w:val="02B3E4"/>
+            <w:sz w:val="23"/>
+            <w:szCs w:val="23"/>
+            <w:bdr w:val="none" w:sz="0" w:space="0" w:color="auto" w:frame="1"/>
+          </w:rPr>
+          <w:t>template package</w:t>
         </w:r>
       </w:hyperlink>
       <w:r>
@@ -6200,6 +6256,18 @@
       <w:szCs w:val="26"/>
     </w:rPr>
   </w:style>
+  <w:style w:type="character" w:styleId="FollowedHyperlink">
+    <w:name w:val="FollowedHyperlink"/>
+    <w:basedOn w:val="DefaultParagraphFont"/>
+    <w:uiPriority w:val="99"/>
+    <w:semiHidden/>
+    <w:unhideWhenUsed/>
+    <w:rsid w:val="00420ABF"/>
+    <w:rPr>
+      <w:color w:val="954F72" w:themeColor="followedHyperlink"/>
+      <w:u w:val="single"/>
+    </w:rPr>
+  </w:style>
 </w:styles>
 </file>
 
@@ -6503,7 +6571,7 @@
 </file>
 
 <file path=customXml/itemProps1.xml><?xml version="1.0" encoding="utf-8"?>
-<ds:datastoreItem xmlns:ds="http://schemas.openxmlformats.org/officeDocument/2006/customXml" ds:itemID="{3AF51249-D411-470B-BB3C-A4F2B3D70FFC}">
+<ds:datastoreItem xmlns:ds="http://schemas.openxmlformats.org/officeDocument/2006/customXml" ds:itemID="{E9ED9399-001F-4919-A0F7-89EF3F84E4AD}">
   <ds:schemaRefs>
     <ds:schemaRef ds:uri="http://schemas.openxmlformats.org/officeDocument/2006/bibliography"/>
   </ds:schemaRefs>

</xml_diff>